<commit_message>
marked most do-able items
</commit_message>
<xml_diff>
--- a/debugging/bug-report-3.docx
+++ b/debugging/bug-report-3.docx
@@ -119,23 +119,27 @@
         </w:numPr>
         <w:rPr>
           <w:rFonts w:ascii="Times New Roman" w:hAnsi="Times New Roman" w:cs="Times New Roman"/>
-        </w:rPr>
-      </w:pPr>
-      <w:r>
-        <w:rPr>
-          <w:rFonts w:ascii="Times New Roman" w:hAnsi="Times New Roman" w:cs="Times New Roman"/>
+          <w:highlight w:val="yellow"/>
+        </w:rPr>
+      </w:pPr>
+      <w:r>
+        <w:rPr>
+          <w:rFonts w:ascii="Times New Roman" w:hAnsi="Times New Roman" w:cs="Times New Roman"/>
+          <w:highlight w:val="yellow"/>
         </w:rPr>
         <w:t>Characters do not transfer in .CSV output (when opening with Excel, but worked fined with</w:t>
       </w:r>
       <w:r>
         <w:rPr>
           <w:rFonts w:ascii="Times New Roman" w:hAnsi="Times New Roman" w:cs="Times New Roman"/>
+          <w:highlight w:val="yellow"/>
         </w:rPr>
         <w:t xml:space="preserve"> Apple’s</w:t>
       </w:r>
       <w:r>
         <w:rPr>
           <w:rFonts w:ascii="Times New Roman" w:hAnsi="Times New Roman" w:cs="Times New Roman"/>
+          <w:highlight w:val="yellow"/>
         </w:rPr>
         <w:t xml:space="preserve"> Numbers)</w:t>
       </w:r>
@@ -143,10 +147,7 @@
     <w:p>
       <w:pPr>
         <w:pStyle w:val="ListParagraph"/>
-        <w:numPr>
-          <w:ilvl w:val="1"/>
-          <w:numId w:val="7"/>
-        </w:numPr>
+        <w:ind w:left="1440"/>
         <w:rPr>
           <w:rFonts w:ascii="Times New Roman" w:hAnsi="Times New Roman" w:cs="Times New Roman"/>
         </w:rPr>
@@ -208,60 +209,70 @@
         </w:numPr>
         <w:rPr>
           <w:rFonts w:ascii="Times New Roman" w:hAnsi="Times New Roman" w:cs="Times New Roman"/>
+          <w:strike/>
           <w:lang w:val="en-CA"/>
         </w:rPr>
       </w:pPr>
       <w:r>
         <w:rPr>
           <w:rFonts w:ascii="Times New Roman" w:hAnsi="Times New Roman" w:cs="Times New Roman"/>
+          <w:strike/>
         </w:rPr>
         <w:t>“</w:t>
       </w:r>
       <w:r>
         <w:rPr>
           <w:rFonts w:ascii="Times New Roman" w:hAnsi="Times New Roman" w:cs="Times New Roman"/>
+          <w:strike/>
         </w:rPr>
         <w:t>Help</w:t>
       </w:r>
       <w:r>
         <w:rPr>
           <w:rFonts w:ascii="Times New Roman" w:hAnsi="Times New Roman" w:cs="Times New Roman"/>
+          <w:strike/>
         </w:rPr>
         <w:t>”</w:t>
       </w:r>
       <w:r>
         <w:rPr>
           <w:rFonts w:ascii="Times New Roman" w:hAnsi="Times New Roman" w:cs="Times New Roman"/>
+          <w:strike/>
         </w:rPr>
         <w:t xml:space="preserve"> comments when scroll</w:t>
       </w:r>
       <w:r>
         <w:rPr>
           <w:rFonts w:ascii="Times New Roman" w:hAnsi="Times New Roman" w:cs="Times New Roman"/>
+          <w:strike/>
         </w:rPr>
         <w:t>-</w:t>
       </w:r>
       <w:r>
         <w:rPr>
           <w:rFonts w:ascii="Times New Roman" w:hAnsi="Times New Roman" w:cs="Times New Roman"/>
+          <w:strike/>
         </w:rPr>
         <w:t>over buttons</w:t>
       </w:r>
       <w:r>
         <w:rPr>
           <w:rFonts w:ascii="Times New Roman" w:hAnsi="Times New Roman" w:cs="Times New Roman"/>
+          <w:strike/>
         </w:rPr>
         <w:t xml:space="preserve"> or links</w:t>
       </w:r>
       <w:r>
         <w:rPr>
           <w:rFonts w:ascii="Times New Roman" w:hAnsi="Times New Roman" w:cs="Times New Roman"/>
+          <w:strike/>
         </w:rPr>
         <w:t>?</w:t>
       </w:r>
       <w:r>
         <w:rPr>
           <w:rFonts w:ascii="Times New Roman" w:hAnsi="Times New Roman" w:cs="Times New Roman"/>
+          <w:strike/>
         </w:rPr>
         <w:t xml:space="preserve"> (from Felix: </w:t>
       </w:r>
@@ -270,16 +281,16 @@
           <w:rPr>
             <w:rStyle w:val="Hyperlink"/>
             <w:rFonts w:ascii="Times New Roman" w:hAnsi="Times New Roman" w:cs="Times New Roman"/>
+            <w:strike/>
             <w:lang w:val="en-CA"/>
           </w:rPr>
           <w:t>https://ebailey78.github.io/shinyBS/docs/Tooltips_and_Popovers.html</w:t>
         </w:r>
       </w:hyperlink>
-      <w:bookmarkStart w:id="0" w:name="_GoBack"/>
-      <w:bookmarkEnd w:id="0"/>
-      <w:r>
-        <w:rPr>
-          <w:rFonts w:ascii="Times New Roman" w:hAnsi="Times New Roman" w:cs="Times New Roman"/>
+      <w:r>
+        <w:rPr>
+          <w:rFonts w:ascii="Times New Roman" w:hAnsi="Times New Roman" w:cs="Times New Roman"/>
+          <w:strike/>
           <w:lang w:val="en-CA"/>
         </w:rPr>
         <w:t>)</w:t>
@@ -294,35 +305,41 @@
         </w:numPr>
         <w:rPr>
           <w:rFonts w:ascii="Times New Roman" w:hAnsi="Times New Roman" w:cs="Times New Roman"/>
-        </w:rPr>
-      </w:pPr>
-      <w:r>
-        <w:rPr>
-          <w:rFonts w:ascii="Times New Roman" w:hAnsi="Times New Roman" w:cs="Times New Roman"/>
+          <w:strike/>
+        </w:rPr>
+      </w:pPr>
+      <w:r>
+        <w:rPr>
+          <w:rFonts w:ascii="Times New Roman" w:hAnsi="Times New Roman" w:cs="Times New Roman"/>
+          <w:strike/>
         </w:rPr>
         <w:t>The option</w:t>
       </w:r>
       <w:r>
         <w:rPr>
           <w:rFonts w:ascii="Times New Roman" w:hAnsi="Times New Roman" w:cs="Times New Roman"/>
+          <w:strike/>
         </w:rPr>
         <w:t>s</w:t>
       </w:r>
       <w:r>
         <w:rPr>
           <w:rFonts w:ascii="Times New Roman" w:hAnsi="Times New Roman" w:cs="Times New Roman"/>
+          <w:strike/>
         </w:rPr>
         <w:t xml:space="preserve"> for covariates and for alternative estimation for the SE </w:t>
       </w:r>
       <w:r>
         <w:rPr>
           <w:rFonts w:ascii="Times New Roman" w:hAnsi="Times New Roman" w:cs="Times New Roman"/>
+          <w:strike/>
         </w:rPr>
         <w:t>are</w:t>
       </w:r>
       <w:r>
         <w:rPr>
           <w:rFonts w:ascii="Times New Roman" w:hAnsi="Times New Roman" w:cs="Times New Roman"/>
+          <w:strike/>
         </w:rPr>
         <w:t xml:space="preserve"> not obvious on this page (</w:t>
       </w:r>
@@ -330,6 +347,7 @@
       <w:r>
         <w:rPr>
           <w:rFonts w:ascii="Times New Roman" w:hAnsi="Times New Roman" w:cs="Times New Roman"/>
+          <w:strike/>
         </w:rPr>
         <w:t>scrollover</w:t>
       </w:r>
@@ -337,6 +355,7 @@
       <w:r>
         <w:rPr>
           <w:rFonts w:ascii="Times New Roman" w:hAnsi="Times New Roman" w:cs="Times New Roman"/>
+          <w:strike/>
         </w:rPr>
         <w:t xml:space="preserve"> comments would help here). </w:t>
       </w:r>
@@ -440,29 +459,34 @@
         </w:numPr>
         <w:rPr>
           <w:rFonts w:ascii="Times New Roman" w:hAnsi="Times New Roman" w:cs="Times New Roman"/>
-        </w:rPr>
-      </w:pPr>
-      <w:r>
-        <w:rPr>
-          <w:rFonts w:ascii="Times New Roman" w:hAnsi="Times New Roman" w:cs="Times New Roman"/>
+          <w:highlight w:val="yellow"/>
+        </w:rPr>
+      </w:pPr>
+      <w:r>
+        <w:rPr>
+          <w:rFonts w:ascii="Times New Roman" w:hAnsi="Times New Roman" w:cs="Times New Roman"/>
+          <w:highlight w:val="yellow"/>
         </w:rPr>
         <w:t>Add “r</w:t>
       </w:r>
       <w:r>
         <w:rPr>
           <w:rFonts w:ascii="Times New Roman" w:hAnsi="Times New Roman" w:cs="Times New Roman"/>
+          <w:highlight w:val="yellow"/>
         </w:rPr>
         <w:t>eset</w:t>
       </w:r>
       <w:r>
         <w:rPr>
           <w:rFonts w:ascii="Times New Roman" w:hAnsi="Times New Roman" w:cs="Times New Roman"/>
+          <w:highlight w:val="yellow"/>
         </w:rPr>
         <w:t>”</w:t>
       </w:r>
       <w:r>
         <w:rPr>
           <w:rFonts w:ascii="Times New Roman" w:hAnsi="Times New Roman" w:cs="Times New Roman"/>
+          <w:highlight w:val="yellow"/>
         </w:rPr>
         <w:t xml:space="preserve"> button for </w:t>
       </w:r>
@@ -470,6 +494,7 @@
       <w:r>
         <w:rPr>
           <w:rFonts w:ascii="Times New Roman" w:hAnsi="Times New Roman" w:cs="Times New Roman"/>
+          <w:highlight w:val="yellow"/>
         </w:rPr>
         <w:t>binsize</w:t>
       </w:r>
@@ -477,18 +502,21 @@
       <w:r>
         <w:rPr>
           <w:rFonts w:ascii="Times New Roman" w:hAnsi="Times New Roman" w:cs="Times New Roman"/>
+          <w:highlight w:val="yellow"/>
         </w:rPr>
         <w:t xml:space="preserve"> and bandwidth</w:t>
       </w:r>
       <w:r>
         <w:rPr>
           <w:rFonts w:ascii="Times New Roman" w:hAnsi="Times New Roman" w:cs="Times New Roman"/>
+          <w:highlight w:val="yellow"/>
         </w:rPr>
         <w:t xml:space="preserve"> for McCrary test</w:t>
       </w:r>
       <w:r>
         <w:rPr>
           <w:rFonts w:ascii="Times New Roman" w:hAnsi="Times New Roman" w:cs="Times New Roman"/>
+          <w:highlight w:val="yellow"/>
         </w:rPr>
         <w:t>?</w:t>
       </w:r>
@@ -644,11 +672,13 @@
         </w:numPr>
         <w:rPr>
           <w:rFonts w:ascii="Times New Roman" w:hAnsi="Times New Roman" w:cs="Times New Roman"/>
-        </w:rPr>
-      </w:pPr>
-      <w:r>
-        <w:rPr>
-          <w:rFonts w:ascii="Times New Roman" w:hAnsi="Times New Roman" w:cs="Times New Roman"/>
+          <w:highlight w:val="yellow"/>
+        </w:rPr>
+      </w:pPr>
+      <w:r>
+        <w:rPr>
+          <w:rFonts w:ascii="Times New Roman" w:hAnsi="Times New Roman" w:cs="Times New Roman"/>
+          <w:highlight w:val="yellow"/>
         </w:rPr>
         <w:t>Output Table opened in Excel (some characters did not transfer)</w:t>
       </w:r>
@@ -765,47 +795,55 @@
         </w:numPr>
         <w:rPr>
           <w:rFonts w:ascii="Times New Roman" w:hAnsi="Times New Roman" w:cs="Times New Roman"/>
-        </w:rPr>
-      </w:pPr>
-      <w:r>
-        <w:rPr>
-          <w:rFonts w:ascii="Times New Roman" w:hAnsi="Times New Roman" w:cs="Times New Roman"/>
+          <w:highlight w:val="green"/>
+        </w:rPr>
+      </w:pPr>
+      <w:r>
+        <w:rPr>
+          <w:rFonts w:ascii="Times New Roman" w:hAnsi="Times New Roman" w:cs="Times New Roman"/>
+          <w:highlight w:val="green"/>
         </w:rPr>
         <w:t>PNG figure</w:t>
       </w:r>
       <w:r>
         <w:rPr>
           <w:rFonts w:ascii="Times New Roman" w:hAnsi="Times New Roman" w:cs="Times New Roman"/>
+          <w:highlight w:val="green"/>
         </w:rPr>
         <w:t>s</w:t>
       </w:r>
       <w:r>
         <w:rPr>
           <w:rFonts w:ascii="Times New Roman" w:hAnsi="Times New Roman" w:cs="Times New Roman"/>
+          <w:highlight w:val="green"/>
         </w:rPr>
         <w:t xml:space="preserve"> (labels </w:t>
       </w:r>
       <w:r>
         <w:rPr>
           <w:rFonts w:ascii="Times New Roman" w:hAnsi="Times New Roman" w:cs="Times New Roman"/>
+          <w:highlight w:val="green"/>
         </w:rPr>
         <w:t xml:space="preserve">again </w:t>
       </w:r>
       <w:r>
         <w:rPr>
           <w:rFonts w:ascii="Times New Roman" w:hAnsi="Times New Roman" w:cs="Times New Roman"/>
+          <w:highlight w:val="green"/>
         </w:rPr>
         <w:t>seem too large</w:t>
       </w:r>
       <w:r>
         <w:rPr>
           <w:rFonts w:ascii="Times New Roman" w:hAnsi="Times New Roman" w:cs="Times New Roman"/>
+          <w:highlight w:val="green"/>
         </w:rPr>
         <w:t xml:space="preserve"> … there is something off with all of the PNG figure labels</w:t>
       </w:r>
       <w:r>
         <w:rPr>
           <w:rFonts w:ascii="Times New Roman" w:hAnsi="Times New Roman" w:cs="Times New Roman"/>
+          <w:highlight w:val="green"/>
         </w:rPr>
         <w:t>?)</w:t>
       </w:r>
@@ -819,47 +857,55 @@
         </w:numPr>
         <w:rPr>
           <w:rFonts w:ascii="Times New Roman" w:hAnsi="Times New Roman" w:cs="Times New Roman"/>
-        </w:rPr>
-      </w:pPr>
-      <w:r>
-        <w:rPr>
-          <w:rFonts w:ascii="Times New Roman" w:hAnsi="Times New Roman" w:cs="Times New Roman"/>
+          <w:highlight w:val="yellow"/>
+        </w:rPr>
+      </w:pPr>
+      <w:r>
+        <w:rPr>
+          <w:rFonts w:ascii="Times New Roman" w:hAnsi="Times New Roman" w:cs="Times New Roman"/>
+          <w:highlight w:val="yellow"/>
         </w:rPr>
         <w:t>On figures,</w:t>
       </w:r>
       <w:r>
         <w:rPr>
           <w:rFonts w:ascii="Times New Roman" w:hAnsi="Times New Roman" w:cs="Times New Roman"/>
+          <w:highlight w:val="yellow"/>
         </w:rPr>
         <w:t xml:space="preserve"> is it possible to </w:t>
       </w:r>
       <w:r>
         <w:rPr>
           <w:rFonts w:ascii="Times New Roman" w:hAnsi="Times New Roman" w:cs="Times New Roman"/>
+          <w:highlight w:val="yellow"/>
         </w:rPr>
         <w:t xml:space="preserve">give </w:t>
       </w:r>
       <w:r>
         <w:rPr>
           <w:rFonts w:ascii="Times New Roman" w:hAnsi="Times New Roman" w:cs="Times New Roman"/>
+          <w:highlight w:val="yellow"/>
         </w:rPr>
         <w:t>users an</w:t>
       </w:r>
       <w:r>
         <w:rPr>
           <w:rFonts w:ascii="Times New Roman" w:hAnsi="Times New Roman" w:cs="Times New Roman"/>
+          <w:highlight w:val="yellow"/>
         </w:rPr>
         <w:t xml:space="preserve"> option to change </w:t>
       </w:r>
       <w:r>
         <w:rPr>
           <w:rFonts w:ascii="Times New Roman" w:hAnsi="Times New Roman" w:cs="Times New Roman"/>
+          <w:highlight w:val="yellow"/>
         </w:rPr>
         <w:t xml:space="preserve">the </w:t>
       </w:r>
       <w:r>
         <w:rPr>
           <w:rFonts w:ascii="Times New Roman" w:hAnsi="Times New Roman" w:cs="Times New Roman"/>
+          <w:highlight w:val="yellow"/>
         </w:rPr>
         <w:t>scale of axes?</w:t>
       </w:r>
@@ -961,23 +1007,27 @@
         </w:numPr>
         <w:rPr>
           <w:rFonts w:ascii="Times New Roman" w:hAnsi="Times New Roman" w:cs="Times New Roman"/>
-        </w:rPr>
-      </w:pPr>
-      <w:r>
-        <w:rPr>
-          <w:rFonts w:ascii="Times New Roman" w:hAnsi="Times New Roman" w:cs="Times New Roman"/>
+          <w:highlight w:val="yellow"/>
+        </w:rPr>
+      </w:pPr>
+      <w:r>
+        <w:rPr>
+          <w:rFonts w:ascii="Times New Roman" w:hAnsi="Times New Roman" w:cs="Times New Roman"/>
+          <w:highlight w:val="yellow"/>
         </w:rPr>
         <w:t xml:space="preserve">Perhaps move </w:t>
       </w:r>
       <w:r>
         <w:rPr>
           <w:rFonts w:ascii="Times New Roman" w:hAnsi="Times New Roman" w:cs="Times New Roman"/>
+          <w:highlight w:val="yellow"/>
         </w:rPr>
         <w:t>legend labels</w:t>
       </w:r>
       <w:r>
         <w:rPr>
           <w:rFonts w:ascii="Times New Roman" w:hAnsi="Times New Roman" w:cs="Times New Roman"/>
+          <w:highlight w:val="yellow"/>
         </w:rPr>
         <w:t xml:space="preserve"> to outside main area? </w:t>
       </w:r>
@@ -1257,13 +1307,24 @@
         </w:numPr>
         <w:rPr>
           <w:rFonts w:ascii="Times New Roman" w:hAnsi="Times New Roman" w:cs="Times New Roman"/>
-        </w:rPr>
-      </w:pPr>
-      <w:r>
-        <w:rPr>
-          <w:rFonts w:ascii="Times New Roman" w:hAnsi="Times New Roman" w:cs="Times New Roman"/>
-        </w:rPr>
-        <w:t xml:space="preserve">Characters aren’t transferred to excel from the .CSV file. </w:t>
+          <w:highlight w:val="yellow"/>
+        </w:rPr>
+      </w:pPr>
+      <w:r>
+        <w:rPr>
+          <w:rFonts w:ascii="Times New Roman" w:hAnsi="Times New Roman" w:cs="Times New Roman"/>
+          <w:highlight w:val="yellow"/>
+        </w:rPr>
+        <w:t>Characters aren’t transferred to exce</w:t>
+      </w:r>
+      <w:bookmarkStart w:id="0" w:name="_GoBack"/>
+      <w:bookmarkEnd w:id="0"/>
+      <w:r>
+        <w:rPr>
+          <w:rFonts w:ascii="Times New Roman" w:hAnsi="Times New Roman" w:cs="Times New Roman"/>
+          <w:highlight w:val="yellow"/>
+        </w:rPr>
+        <w:t xml:space="preserve">l from the .CSV file. </w:t>
       </w:r>
     </w:p>
     <w:p>
@@ -3265,6 +3326,7 @@
   <w:style w:type="character" w:default="1" w:styleId="DefaultParagraphFont">
     <w:name w:val="Default Paragraph Font"/>
     <w:uiPriority w:val="1"/>
+    <w:semiHidden/>
     <w:unhideWhenUsed/>
   </w:style>
   <w:style w:type="table" w:default="1" w:styleId="TableNormal">

</xml_diff>

<commit_message>
added buffer space to ylims on sens_plot
* basically did the same thing as in the last commit but for the sensitivity plots (see work log for more details)
</commit_message>
<xml_diff>
--- a/debugging/bug-report-3.docx
+++ b/debugging/bug-report-3.docx
@@ -369,23 +369,27 @@
         </w:numPr>
         <w:rPr>
           <w:rFonts w:ascii="Times New Roman" w:hAnsi="Times New Roman" w:cs="Times New Roman"/>
-        </w:rPr>
-      </w:pPr>
-      <w:r>
-        <w:rPr>
-          <w:rFonts w:ascii="Times New Roman" w:hAnsi="Times New Roman" w:cs="Times New Roman"/>
+          <w:strike/>
+        </w:rPr>
+      </w:pPr>
+      <w:r>
+        <w:rPr>
+          <w:rFonts w:ascii="Times New Roman" w:hAnsi="Times New Roman" w:cs="Times New Roman"/>
+          <w:strike/>
         </w:rPr>
         <w:t>What about selecting the assignment variable for the clustering option</w:t>
       </w:r>
       <w:r>
         <w:rPr>
           <w:rFonts w:ascii="Times New Roman" w:hAnsi="Times New Roman" w:cs="Times New Roman"/>
+          <w:strike/>
         </w:rPr>
         <w:t xml:space="preserve"> when the assignment score is discrete</w:t>
       </w:r>
       <w:r>
         <w:rPr>
           <w:rFonts w:ascii="Times New Roman" w:hAnsi="Times New Roman" w:cs="Times New Roman"/>
+          <w:strike/>
         </w:rPr>
         <w:t xml:space="preserve">? </w:t>
       </w:r>
@@ -399,11 +403,13 @@
         </w:numPr>
         <w:rPr>
           <w:rFonts w:ascii="Times New Roman" w:hAnsi="Times New Roman" w:cs="Times New Roman"/>
-        </w:rPr>
-      </w:pPr>
-      <w:r>
-        <w:rPr>
-          <w:rFonts w:ascii="Times New Roman" w:hAnsi="Times New Roman" w:cs="Times New Roman"/>
+          <w:strike/>
+        </w:rPr>
+      </w:pPr>
+      <w:r>
+        <w:rPr>
+          <w:rFonts w:ascii="Times New Roman" w:hAnsi="Times New Roman" w:cs="Times New Roman"/>
+          <w:strike/>
         </w:rPr>
         <w:t xml:space="preserve">Lee and Card write about using clustered standard errors for addressing specification error when the assignment variable is discrete? </w:t>
       </w:r>
@@ -411,6 +417,7 @@
         <w:r>
           <w:rPr>
             <w:rFonts w:ascii="Times New Roman" w:eastAsia="Times New Roman" w:hAnsi="Times New Roman" w:cs="Times New Roman"/>
+            <w:strike/>
             <w:color w:val="0000FF"/>
             <w:u w:val="single"/>
           </w:rPr>
@@ -559,7 +566,15 @@
         <w:rPr>
           <w:rFonts w:ascii="Times New Roman" w:hAnsi="Times New Roman" w:cs="Times New Roman"/>
         </w:rPr>
-        <w:t xml:space="preserve">, Jansson, &amp; Ma as an alternative that might make a difference if power is low? </w:t>
+        <w:t>, Jansson, &amp; Ma as</w:t>
+      </w:r>
+      <w:bookmarkStart w:id="0" w:name="_GoBack"/>
+      <w:bookmarkEnd w:id="0"/>
+      <w:r>
+        <w:rPr>
+          <w:rFonts w:ascii="Times New Roman" w:hAnsi="Times New Roman" w:cs="Times New Roman"/>
+        </w:rPr>
+        <w:t xml:space="preserve"> an alternative that might make a difference if power is low? </w:t>
       </w:r>
     </w:p>
     <w:p>
@@ -767,31 +782,15 @@
         </w:rPr>
         <w:t xml:space="preserve"> &amp; Gelman paper recommendation to not use polynomial models for estimating RD effects. However, I think that their criticism could be easily addressed by also using a cross-validation approach for selecting an optimal polynomial length for the parametric model. Optional: You may think about include a data driven method for selecting an optimal polynomial length in the parametric model. There is a nice paper by Pei, Card, Lee, and Weber called “Local Polynomial Order in Regression Discontinuity Designs” that describe how to do this. </w:t>
       </w:r>
-      <w:bookmarkStart w:id="0" w:name="_GoBack"/>
-      <w:bookmarkEnd w:id="0"/>
-      <w:r>
-        <w:fldChar w:fldCharType="begin"/>
-      </w:r>
-      <w:r>
-        <w:instrText xml:space="preserve"> HYPERLINK "https://www.princeton.edu/~davidlee/wp/local_poly_order-8-1-18.pdf" </w:instrText>
-      </w:r>
-      <w:r>
-        <w:fldChar w:fldCharType="separate"/>
-      </w:r>
-      <w:r>
-        <w:rPr>
-          <w:rStyle w:val="Hyperlink"/>
-          <w:rFonts w:ascii="Times New Roman" w:eastAsia="Times New Roman" w:hAnsi="Times New Roman" w:cs="Times New Roman"/>
-        </w:rPr>
-        <w:t>https://www.princeton.edu/~davidlee/wp/local_poly_order-8-1-18.pdf</w:t>
-      </w:r>
-      <w:r>
-        <w:rPr>
-          <w:rStyle w:val="Hyperlink"/>
-          <w:rFonts w:ascii="Times New Roman" w:eastAsia="Times New Roman" w:hAnsi="Times New Roman" w:cs="Times New Roman"/>
-        </w:rPr>
-        <w:fldChar w:fldCharType="end"/>
-      </w:r>
+      <w:hyperlink r:id="rId9" w:history="1">
+        <w:r>
+          <w:rPr>
+            <w:rStyle w:val="Hyperlink"/>
+            <w:rFonts w:ascii="Times New Roman" w:eastAsia="Times New Roman" w:hAnsi="Times New Roman" w:cs="Times New Roman"/>
+          </w:rPr>
+          <w:t>https://www.princeton.edu/~davidlee/wp/local_poly_order-8-1-18.pdf</w:t>
+        </w:r>
+      </w:hyperlink>
     </w:p>
     <w:p>
       <w:pPr>
@@ -953,7 +952,7 @@
                     <pic:cNvPicPr/>
                   </pic:nvPicPr>
                   <pic:blipFill>
-                    <a:blip r:embed="rId9">
+                    <a:blip r:embed="rId10">
                       <a:extLst>
                         <a:ext uri="{28A0092B-C50C-407E-A947-70E740481C1C}">
                           <a14:useLocalDpi xmlns:a14="http://schemas.microsoft.com/office/drawing/2010/main" val="0"/>
@@ -1069,7 +1068,7 @@
                     <pic:cNvPicPr/>
                   </pic:nvPicPr>
                   <pic:blipFill>
-                    <a:blip r:embed="rId10">
+                    <a:blip r:embed="rId11">
                       <a:extLst>
                         <a:ext uri="{28A0092B-C50C-407E-A947-70E740481C1C}">
                           <a14:useLocalDpi xmlns:a14="http://schemas.microsoft.com/office/drawing/2010/main" val="0"/>

</xml_diff>